<commit_message>
HW 5 add a new comment
</commit_message>
<xml_diff>
--- a/homeworks/homeworks/HW5.docx
+++ b/homeworks/homeworks/HW5.docx
@@ -196,49 +196,7 @@
           <w:rPr>
             <w:rFonts w:ascii="Cambria Math" w:hAnsi="Cambria Math"/>
           </w:rPr>
-          <m:t>1</m:t>
-        </m:r>
-        <m:r>
-          <w:rPr>
-            <w:rFonts w:ascii="Cambria Math" w:hAnsi="Cambria Math"/>
-          </w:rPr>
-          <m:t>ft</m:t>
-        </m:r>
-        <m:r>
-          <w:rPr>
-            <w:rFonts w:ascii="Cambria Math" w:hAnsi="Cambria Math"/>
-          </w:rPr>
-          <m:t>*</m:t>
-        </m:r>
-        <m:r>
-          <w:rPr>
-            <w:rFonts w:ascii="Cambria Math" w:hAnsi="Cambria Math"/>
-          </w:rPr>
-          <m:t>500+2</m:t>
-        </m:r>
-        <m:r>
-          <w:rPr>
-            <w:rFonts w:ascii="Cambria Math" w:hAnsi="Cambria Math"/>
-          </w:rPr>
-          <m:t>ft</m:t>
-        </m:r>
-        <m:r>
-          <w:rPr>
-            <w:rFonts w:ascii="Cambria Math" w:hAnsi="Cambria Math"/>
-          </w:rPr>
-          <m:t>*300+2</m:t>
-        </m:r>
-        <m:r>
-          <w:rPr>
-            <w:rFonts w:ascii="Cambria Math" w:hAnsi="Cambria Math"/>
-          </w:rPr>
-          <m:t>ft</m:t>
-        </m:r>
-        <m:r>
-          <w:rPr>
-            <w:rFonts w:ascii="Cambria Math" w:hAnsi="Cambria Math"/>
-          </w:rPr>
-          <m:t>*200=1,500ft</m:t>
+          <m:t>1ft*500+2ft*300+2ft*200=1,500ft</m:t>
         </m:r>
       </m:oMath>
       <w:r>
@@ -271,55 +229,7 @@
           <w:rPr>
             <w:rFonts w:ascii="Cambria Math" w:hAnsi="Cambria Math"/>
           </w:rPr>
-          <m:t xml:space="preserve"> 3</m:t>
-        </m:r>
-        <m:r>
-          <w:rPr>
-            <w:rFonts w:ascii="Cambria Math" w:hAnsi="Cambria Math"/>
-          </w:rPr>
-          <m:t>ft</m:t>
-        </m:r>
-        <m:r>
-          <w:rPr>
-            <w:rFonts w:ascii="Cambria Math" w:hAnsi="Cambria Math"/>
-          </w:rPr>
-          <m:t>*500+2</m:t>
-        </m:r>
-        <m:r>
-          <w:rPr>
-            <w:rFonts w:ascii="Cambria Math" w:hAnsi="Cambria Math"/>
-          </w:rPr>
-          <m:t>ft</m:t>
-        </m:r>
-        <m:r>
-          <w:rPr>
-            <w:rFonts w:ascii="Cambria Math" w:hAnsi="Cambria Math"/>
-          </w:rPr>
-          <m:t>*300+</m:t>
-        </m:r>
-        <m:r>
-          <w:rPr>
-            <w:rFonts w:ascii="Cambria Math" w:hAnsi="Cambria Math"/>
-          </w:rPr>
-          <m:t>1</m:t>
-        </m:r>
-        <m:r>
-          <w:rPr>
-            <w:rFonts w:ascii="Cambria Math" w:hAnsi="Cambria Math"/>
-          </w:rPr>
-          <m:t>ft</m:t>
-        </m:r>
-        <m:r>
-          <w:rPr>
-            <w:rFonts w:ascii="Cambria Math" w:hAnsi="Cambria Math"/>
-          </w:rPr>
-          <m:t>*</m:t>
-        </m:r>
-        <m:r>
-          <w:rPr>
-            <w:rFonts w:ascii="Cambria Math" w:hAnsi="Cambria Math"/>
-          </w:rPr>
-          <m:t>200ft=2,300ft</m:t>
+          <m:t xml:space="preserve"> 3ft*500+2ft*300+1ft*200ft=2,300ft</m:t>
         </m:r>
       </m:oMath>
       <w:r>
@@ -343,13 +253,7 @@
         <w:spacing w:line="276" w:lineRule="auto"/>
       </w:pPr>
       <w:r>
-        <w:t>But due to t</w:t>
-      </w:r>
-      <w:r>
-        <w:t xml:space="preserve">he </w:t>
-      </w:r>
-      <w:r>
-        <w:t>shortage, this month would be:</w:t>
+        <w:t>But due to the shortage, this month would be:</w:t>
       </w:r>
     </w:p>
     <w:p>
@@ -373,14 +277,7 @@
           <w:i/>
           <w:iCs/>
         </w:rPr>
-        <w:t>Framing word:</w:t>
-      </w:r>
-      <w:r>
-        <w:rPr>
-          <w:i/>
-          <w:iCs/>
-        </w:rPr>
-        <w:t xml:space="preserve"> </w:t>
+        <w:t xml:space="preserve">Framing word: </w:t>
       </w:r>
       <m:oMath>
         <m:r>
@@ -413,14 +310,7 @@
           <w:i/>
           <w:iCs/>
         </w:rPr>
-        <w:t>Cabinet wood:</w:t>
-      </w:r>
-      <w:r>
-        <w:rPr>
-          <w:i/>
-          <w:iCs/>
-        </w:rPr>
-        <w:t xml:space="preserve"> </w:t>
+        <w:t xml:space="preserve">Cabinet wood: </w:t>
       </w:r>
       <m:oMath>
         <m:r>
@@ -657,13 +547,7 @@
             <w:rPr>
               <w:rFonts w:ascii="Cambria Math" w:hAnsi="Cambria Math"/>
             </w:rPr>
-            <m:t>+2</m:t>
-          </m:r>
-          <m:r>
-            <w:rPr>
-              <w:rFonts w:ascii="Cambria Math" w:hAnsi="Cambria Math"/>
-            </w:rPr>
-            <m:t>ft*</m:t>
+            <m:t>+2ft*</m:t>
           </m:r>
           <m:sSub>
             <m:sSubPr>
@@ -696,13 +580,7 @@
             <w:rPr>
               <w:rFonts w:ascii="Cambria Math" w:hAnsi="Cambria Math"/>
             </w:rPr>
-            <m:t>+2</m:t>
-          </m:r>
-          <m:r>
-            <w:rPr>
-              <w:rFonts w:ascii="Cambria Math" w:hAnsi="Cambria Math"/>
-            </w:rPr>
-            <m:t>ft*</m:t>
+            <m:t>+2ft*</m:t>
           </m:r>
           <m:sSub>
             <m:sSubPr>
@@ -735,13 +613,7 @@
             <w:rPr>
               <w:rFonts w:ascii="Cambria Math" w:hAnsi="Cambria Math"/>
             </w:rPr>
-            <m:t>≤1,600</m:t>
-          </m:r>
-          <m:r>
-            <w:rPr>
-              <w:rFonts w:ascii="Cambria Math" w:hAnsi="Cambria Math"/>
-            </w:rPr>
-            <m:t>ft</m:t>
+            <m:t>≤1,600ft</m:t>
           </m:r>
         </m:oMath>
       </m:oMathPara>
@@ -763,13 +635,7 @@
             <w:rPr>
               <w:rFonts w:ascii="Cambria Math" w:hAnsi="Cambria Math"/>
             </w:rPr>
-            <m:t>3</m:t>
-          </m:r>
-          <m:r>
-            <w:rPr>
-              <w:rFonts w:ascii="Cambria Math" w:hAnsi="Cambria Math"/>
-            </w:rPr>
-            <m:t>ft*</m:t>
+            <m:t>3ft*</m:t>
           </m:r>
           <m:sSub>
             <m:sSubPr>
@@ -802,19 +668,7 @@
             <w:rPr>
               <w:rFonts w:ascii="Cambria Math" w:hAnsi="Cambria Math"/>
             </w:rPr>
-            <m:t>+</m:t>
-          </m:r>
-          <m:r>
-            <w:rPr>
-              <w:rFonts w:ascii="Cambria Math" w:hAnsi="Cambria Math"/>
-            </w:rPr>
-            <m:t>2</m:t>
-          </m:r>
-          <m:r>
-            <w:rPr>
-              <w:rFonts w:ascii="Cambria Math" w:hAnsi="Cambria Math"/>
-            </w:rPr>
-            <m:t>ft*</m:t>
+            <m:t>+2ft*</m:t>
           </m:r>
           <m:sSub>
             <m:sSubPr>
@@ -847,13 +701,7 @@
             <w:rPr>
               <w:rFonts w:ascii="Cambria Math" w:hAnsi="Cambria Math"/>
             </w:rPr>
-            <m:t>+</m:t>
-          </m:r>
-          <m:r>
-            <w:rPr>
-              <w:rFonts w:ascii="Cambria Math" w:hAnsi="Cambria Math"/>
-            </w:rPr>
-            <m:t>1ft*</m:t>
+            <m:t>+1ft*</m:t>
           </m:r>
           <m:sSub>
             <m:sSubPr>
@@ -886,25 +734,7 @@
             <w:rPr>
               <w:rFonts w:ascii="Cambria Math" w:hAnsi="Cambria Math"/>
             </w:rPr>
-            <m:t>≤1,</m:t>
-          </m:r>
-          <m:r>
-            <w:rPr>
-              <w:rFonts w:ascii="Cambria Math" w:hAnsi="Cambria Math"/>
-            </w:rPr>
-            <m:t>7</m:t>
-          </m:r>
-          <m:r>
-            <w:rPr>
-              <w:rFonts w:ascii="Cambria Math" w:hAnsi="Cambria Math"/>
-            </w:rPr>
-            <m:t>00</m:t>
-          </m:r>
-          <m:r>
-            <w:rPr>
-              <w:rFonts w:ascii="Cambria Math" w:hAnsi="Cambria Math"/>
-            </w:rPr>
-            <m:t>ft</m:t>
+            <m:t>≤1,700ft</m:t>
           </m:r>
         </m:oMath>
       </m:oMathPara>
@@ -1037,6 +867,9 @@
       </w:r>
       <m:oMath>
         <m:r>
+          <m:rPr>
+            <m:sty m:val="p"/>
+          </m:rPr>
           <w:rPr>
             <w:rFonts w:ascii="Cambria Math" w:hAnsi="Cambria Math"/>
           </w:rPr>
@@ -1049,13 +882,7 @@
             <w:rPr>
               <w:rFonts w:ascii="Cambria Math" w:hAnsi="Cambria Math"/>
             </w:rPr>
-            <m:t>$10</m:t>
-          </m:r>
-          <m:r>
-            <w:rPr>
-              <w:rFonts w:ascii="Cambria Math" w:hAnsi="Cambria Math"/>
-            </w:rPr>
-            <m:t>*</m:t>
+            <m:t>$10*</m:t>
           </m:r>
           <m:sSub>
             <m:sSubPr>
@@ -1088,19 +915,7 @@
             <w:rPr>
               <w:rFonts w:ascii="Cambria Math" w:hAnsi="Cambria Math"/>
             </w:rPr>
-            <m:t>+</m:t>
-          </m:r>
-          <m:r>
-            <w:rPr>
-              <w:rFonts w:ascii="Cambria Math" w:hAnsi="Cambria Math"/>
-            </w:rPr>
-            <m:t>$8</m:t>
-          </m:r>
-          <m:r>
-            <w:rPr>
-              <w:rFonts w:ascii="Cambria Math" w:hAnsi="Cambria Math"/>
-            </w:rPr>
-            <m:t>*</m:t>
+            <m:t>+$8*</m:t>
           </m:r>
           <m:sSub>
             <m:sSubPr>
@@ -1133,19 +948,7 @@
             <w:rPr>
               <w:rFonts w:ascii="Cambria Math" w:hAnsi="Cambria Math"/>
             </w:rPr>
-            <m:t>+</m:t>
-          </m:r>
-          <m:r>
-            <w:rPr>
-              <w:rFonts w:ascii="Cambria Math" w:hAnsi="Cambria Math"/>
-            </w:rPr>
-            <m:t>$5</m:t>
-          </m:r>
-          <m:r>
-            <w:rPr>
-              <w:rFonts w:ascii="Cambria Math" w:hAnsi="Cambria Math"/>
-            </w:rPr>
-            <m:t>*</m:t>
+            <m:t>+$5*</m:t>
           </m:r>
           <m:sSub>
             <m:sSubPr>
@@ -1198,19 +1001,7 @@
         <w:rPr>
           <w:b/>
         </w:rPr>
-        <w:t xml:space="preserve">[Question </w:t>
-      </w:r>
-      <w:r>
-        <w:rPr>
-          <w:b/>
-        </w:rPr>
-        <w:t>2</w:t>
-      </w:r>
-      <w:r>
-        <w:rPr>
-          <w:b/>
-        </w:rPr>
-        <w:t>]</w:t>
+        <w:t>[Question 2]</w:t>
       </w:r>
       <w:r>
         <w:t xml:space="preserve"> </w:t>
@@ -1272,19 +1063,7 @@
         <w:rPr>
           <w:b/>
         </w:rPr>
-        <w:t xml:space="preserve">[Question </w:t>
-      </w:r>
-      <w:r>
-        <w:rPr>
-          <w:b/>
-        </w:rPr>
-        <w:t>3</w:t>
-      </w:r>
-      <w:r>
-        <w:rPr>
-          <w:b/>
-        </w:rPr>
-        <w:t>]</w:t>
+        <w:t>[Question 3]</w:t>
       </w:r>
       <w:r>
         <w:t xml:space="preserve"> </w:t>
@@ -1425,19 +1204,7 @@
         <w:rPr>
           <w:iCs/>
         </w:rPr>
-        <w:t xml:space="preserve"> denote </w:t>
-      </w:r>
-      <w:r>
-        <w:rPr>
-          <w:iCs/>
-        </w:rPr>
-        <w:t>the Boolean value that indicates</w:t>
-      </w:r>
-      <w:r>
-        <w:rPr>
-          <w:iCs/>
-        </w:rPr>
-        <w:t xml:space="preserve"> whether the frequency </w:t>
+        <w:t xml:space="preserve"> denote the Boolean value that indicates whether the frequency </w:t>
       </w:r>
       <m:oMath>
         <m:sSub>
@@ -1649,37 +1416,7 @@
             <w:rPr>
               <w:rFonts w:ascii="Cambria Math" w:hAnsi="Cambria Math"/>
             </w:rPr>
-            <m:t xml:space="preserve">, </m:t>
-          </m:r>
-          <m:r>
-            <w:rPr>
-              <w:rFonts w:ascii="Cambria Math" w:hAnsi="Cambria Math"/>
-            </w:rPr>
-            <m:t xml:space="preserve">for 1≤i≤n and </m:t>
-          </m:r>
-          <m:r>
-            <w:rPr>
-              <w:rFonts w:ascii="Cambria Math" w:hAnsi="Cambria Math"/>
-            </w:rPr>
-            <m:t>1≤</m:t>
-          </m:r>
-          <m:r>
-            <w:rPr>
-              <w:rFonts w:ascii="Cambria Math" w:hAnsi="Cambria Math"/>
-            </w:rPr>
-            <m:t>j</m:t>
-          </m:r>
-          <m:r>
-            <w:rPr>
-              <w:rFonts w:ascii="Cambria Math" w:hAnsi="Cambria Math"/>
-            </w:rPr>
-            <m:t>≤</m:t>
-          </m:r>
-          <m:r>
-            <w:rPr>
-              <w:rFonts w:ascii="Cambria Math" w:hAnsi="Cambria Math"/>
-            </w:rPr>
-            <m:t>m</m:t>
+            <m:t>, for 1≤i≤n and 1≤j≤m</m:t>
           </m:r>
         </m:oMath>
       </m:oMathPara>
@@ -1820,13 +1557,7 @@
                   <w:rPr>
                     <w:rFonts w:ascii="Cambria Math" w:hAnsi="Cambria Math"/>
                   </w:rPr>
-                  <m:t>i</m:t>
-                </m:r>
-                <m:r>
-                  <w:rPr>
-                    <w:rFonts w:ascii="Cambria Math" w:hAnsi="Cambria Math"/>
-                  </w:rPr>
-                  <m:t>j</m:t>
+                  <m:t>ij</m:t>
                 </m:r>
               </m:sub>
             </m:sSub>
@@ -2010,13 +1741,7 @@
               <w:rPr>
                 <w:rFonts w:ascii="Cambria Math" w:hAnsi="Cambria Math"/>
               </w:rPr>
-              <m:t>k</m:t>
-            </m:r>
-            <m:r>
-              <w:rPr>
-                <w:rFonts w:ascii="Cambria Math" w:hAnsi="Cambria Math"/>
-              </w:rPr>
-              <m:t>j</m:t>
+              <m:t>kj</m:t>
             </m:r>
           </m:sub>
         </m:sSub>
@@ -2024,43 +1749,7 @@
           <w:rPr>
             <w:rFonts w:ascii="Cambria Math" w:hAnsi="Cambria Math"/>
           </w:rPr>
-          <m:t>≤</m:t>
-        </m:r>
-        <m:r>
-          <w:rPr>
-            <w:rFonts w:ascii="Cambria Math" w:hAnsi="Cambria Math"/>
-          </w:rPr>
-          <m:t>1</m:t>
-        </m:r>
-        <m:r>
-          <w:rPr>
-            <w:rFonts w:ascii="Cambria Math" w:hAnsi="Cambria Math"/>
-          </w:rPr>
-          <m:t xml:space="preserve">, for </m:t>
-        </m:r>
-        <m:r>
-          <w:rPr>
-            <w:rFonts w:ascii="Cambria Math" w:hAnsi="Cambria Math"/>
-          </w:rPr>
-          <m:t>1</m:t>
-        </m:r>
-        <m:r>
-          <w:rPr>
-            <w:rFonts w:ascii="Cambria Math" w:hAnsi="Cambria Math"/>
-          </w:rPr>
-          <m:t>≤j≤m</m:t>
-        </m:r>
-        <m:r>
-          <w:rPr>
-            <w:rFonts w:ascii="Cambria Math" w:hAnsi="Cambria Math"/>
-          </w:rPr>
-          <m:t xml:space="preserve"> and </m:t>
-        </m:r>
-        <m:r>
-          <w:rPr>
-            <w:rFonts w:ascii="Cambria Math" w:hAnsi="Cambria Math"/>
-          </w:rPr>
-          <m:t>1≤i,k≤n and i≠k</m:t>
+          <m:t>≤1, for 1≤j≤m and 1≤i,k≤n and i≠k</m:t>
         </m:r>
       </m:oMath>
       <w:r>
@@ -2122,19 +1811,7 @@
         <w:rPr>
           <w:b/>
         </w:rPr>
-        <w:t xml:space="preserve">[Question </w:t>
-      </w:r>
-      <w:r>
-        <w:rPr>
-          <w:b/>
-        </w:rPr>
-        <w:t>4</w:t>
-      </w:r>
-      <w:r>
-        <w:rPr>
-          <w:b/>
-        </w:rPr>
-        <w:t>]</w:t>
+        <w:t>[Question 4]</w:t>
       </w:r>
       <w:r>
         <w:t xml:space="preserve"> </w:t>
@@ -2180,10 +1857,7 @@
       </w:pPr>
       <w:commentRangeStart w:id="3"/>
       <w:r>
-        <w:t>XXX</w:t>
-      </w:r>
-      <w:r>
-        <w:t xml:space="preserve"> </w:t>
+        <w:t xml:space="preserve">XXX </w:t>
       </w:r>
       <w:commentRangeEnd w:id="3"/>
       <w:r>
@@ -2211,31 +1885,7 @@
         <w:rPr>
           <w:iCs/>
         </w:rPr>
-        <w:t xml:space="preserve">True, because 2-SAT is in P, thus </w:t>
-      </w:r>
-      <w:r>
-        <w:rPr>
-          <w:iCs/>
-        </w:rPr>
-        <w:t xml:space="preserve">3-SAT </w:t>
-      </w:r>
-      <w:r>
-        <w:rPr>
-          <w:iCs/>
-        </w:rPr>
-        <w:t xml:space="preserve">is in P, moreover since </w:t>
-      </w:r>
-      <w:r>
-        <w:rPr>
-          <w:iCs/>
-        </w:rPr>
-        <w:t>3-SAT is NP</w:t>
-      </w:r>
-      <w:r>
-        <w:rPr>
-          <w:iCs/>
-        </w:rPr>
-        <w:t>-hard, so all NP can be reduced to 3-SAT, which further indicates all NP questions are in P.</w:t>
+        <w:t>True, because 2-SAT is in P, thus 3-SAT is in P, moreover since 3-SAT is NP-hard, so all NP can be reduced to 3-SAT, which further indicates all NP questions are in P.</w:t>
       </w:r>
     </w:p>
     <w:p>
@@ -2306,19 +1956,7 @@
         <w:rPr>
           <w:b/>
         </w:rPr>
-        <w:t xml:space="preserve">[Question </w:t>
-      </w:r>
-      <w:r>
-        <w:rPr>
-          <w:b/>
-        </w:rPr>
-        <w:t>5</w:t>
-      </w:r>
-      <w:r>
-        <w:rPr>
-          <w:b/>
-        </w:rPr>
-        <w:t>]</w:t>
+        <w:t>[Question 5]</w:t>
       </w:r>
       <w:r>
         <w:t xml:space="preserve"> </w:t>
@@ -2431,19 +2069,7 @@
         <w:rPr>
           <w:iCs/>
         </w:rPr>
-        <w:t xml:space="preserve">literal, we do the following: </w:t>
-      </w:r>
-      <w:r>
-        <w:rPr>
-          <w:iCs/>
-        </w:rPr>
-        <w:t>assign</w:t>
-      </w:r>
-      <w:r>
-        <w:rPr>
-          <w:iCs/>
-        </w:rPr>
-        <w:t xml:space="preserve"> 0 to </w:t>
+        <w:t xml:space="preserve">literal, we do the following: assign 0 to </w:t>
       </w:r>
       <w:r>
         <w:rPr>
@@ -2487,13 +2113,7 @@
         <w:rPr>
           <w:iCs/>
         </w:rPr>
-        <w:t>assign</w:t>
-      </w:r>
-      <w:r>
-        <w:rPr>
-          <w:iCs/>
-        </w:rPr>
-        <w:t xml:space="preserve"> 1 to </w:t>
+        <w:t xml:space="preserve">assign 1 to </w:t>
       </w:r>
       <w:r>
         <w:rPr>
@@ -2572,19 +2192,7 @@
         <w:rPr>
           <w:b/>
         </w:rPr>
-        <w:t xml:space="preserve">[Question </w:t>
-      </w:r>
-      <w:r>
-        <w:rPr>
-          <w:b/>
-        </w:rPr>
-        <w:t>6</w:t>
-      </w:r>
-      <w:r>
-        <w:rPr>
-          <w:b/>
-        </w:rPr>
-        <w:t>]</w:t>
+        <w:t>[Question 6]</w:t>
       </w:r>
       <w:r>
         <w:t xml:space="preserve"> </w:t>
@@ -2634,12 +2242,22 @@
       <w:r>
         <w:t xml:space="preserve"> to the closest point on </w:t>
       </w:r>
+      <w:commentRangeStart w:id="8"/>
       <w:r>
         <w:rPr>
           <w:i/>
           <w:iCs/>
         </w:rPr>
         <w:t>P</w:t>
+      </w:r>
+      <w:commentRangeEnd w:id="8"/>
+      <w:r>
+        <w:rPr>
+          <w:rStyle w:val="CommentReference"/>
+          <w:rFonts w:eastAsia="SimSun"/>
+          <w:lang w:eastAsia="en-US"/>
+        </w:rPr>
+        <w:commentReference w:id="8"/>
       </w:r>
       <w:r>
         <w:t>.</w:t>
@@ -2833,6 +2451,22 @@
       </w:r>
     </w:p>
   </w:comment>
+  <w:comment w:id="8" w:author="Junhao Zhang" w:date="2021-06-14T23:23:00Z" w:initials="JZ">
+    <w:p>
+      <w:pPr>
+        <w:pStyle w:val="CommentText"/>
+      </w:pPr>
+      <w:r>
+        <w:rPr>
+          <w:rStyle w:val="CommentReference"/>
+        </w:rPr>
+        <w:annotationRef/>
+      </w:r>
+      <w:r>
+        <w:t>Do we know P?</w:t>
+      </w:r>
+    </w:p>
+  </w:comment>
 </w:comments>
 </file>
 
@@ -2846,6 +2480,7 @@
   <w15:commentEx w15:paraId="384BDD1D" w15:done="0"/>
   <w15:commentEx w15:paraId="78EF711E" w15:done="0"/>
   <w15:commentEx w15:paraId="22D3EE73" w15:done="0"/>
+  <w15:commentEx w15:paraId="7552F3B6" w15:done="0"/>
 </w15:commentsEx>
 </file>
 
@@ -2859,6 +2494,7 @@
   <w16cex:commentExtensible w16cex:durableId="2470CB39" w16cex:dateUtc="2021-06-14T01:21:00Z"/>
   <w16cex:commentExtensible w16cex:durableId="2470CB52" w16cex:dateUtc="2021-06-14T01:22:00Z"/>
   <w16cex:commentExtensible w16cex:durableId="2470DB4F" w16cex:dateUtc="2021-06-14T02:30:00Z"/>
+  <w16cex:commentExtensible w16cex:durableId="2472638F" w16cex:dateUtc="2021-06-15T06:23:00Z"/>
 </w16cex:commentsExtensible>
 </file>
 
@@ -2872,6 +2508,7 @@
   <w16cid:commentId w16cid:paraId="384BDD1D" w16cid:durableId="2470CB39"/>
   <w16cid:commentId w16cid:paraId="78EF711E" w16cid:durableId="2470CB52"/>
   <w16cid:commentId w16cid:paraId="22D3EE73" w16cid:durableId="2470DB4F"/>
+  <w16cid:commentId w16cid:paraId="7552F3B6" w16cid:durableId="2472638F"/>
 </w16cid:commentsIds>
 </file>
 

</xml_diff>